<commit_message>
sa dijagramom klasa i MVVM
</commit_message>
<xml_diff>
--- a/KameniTeatar64.docx
+++ b/KameniTeatar64.docx
@@ -1495,8 +1495,6 @@
           <w:szCs w:val="22"/>
         </w:rPr>
       </w:pPr>
-      <w:bookmarkStart w:id="0" w:name="_GoBack"/>
-      <w:bookmarkEnd w:id="0"/>
       <w:r>
         <w:rPr>
           <w:color w:val="auto"/>
@@ -7797,7 +7795,7 @@
             <v:path o:extrusionok="f" gradientshapeok="t" o:connecttype="rect"/>
             <o:lock v:ext="edit" aspectratio="t"/>
           </v:shapetype>
-          <v:shape id="_x0000_i1031" type="#_x0000_t75" style="width:427.3pt;height:319.3pt">
+          <v:shape id="_x0000_i1025" type="#_x0000_t75" style="width:427.05pt;height:319.05pt">
             <v:imagedata r:id="rId7" o:title="karte etc"/>
           </v:shape>
         </w:pict>
@@ -7969,7 +7967,7 @@
           <w:szCs w:val="22"/>
         </w:rPr>
         <w:pict>
-          <v:shape id="_x0000_i1025" type="#_x0000_t75" style="width:417.9pt;height:280.95pt">
+          <v:shape id="_x0000_i1026" type="#_x0000_t75" style="width:417.9pt;height:280.95pt">
             <v:imagedata r:id="rId8" o:title="Evidencija uposlenika"/>
           </v:shape>
         </w:pict>
@@ -8203,7 +8201,7 @@
           <w:szCs w:val="22"/>
         </w:rPr>
         <w:pict>
-          <v:shape id="Picture 5" o:spid="_x0000_i1026" type="#_x0000_t75" style="width:493.05pt;height:376.45pt">
+          <v:shape id="Picture 5" o:spid="_x0000_i1027" type="#_x0000_t75" style="width:493.4pt;height:376.95pt">
             <v:imagedata r:id="rId9" o:title="evidencija o terminima, rezervaciji sala"/>
           </v:shape>
         </w:pict>
@@ -8364,7 +8362,7 @@
           <w:szCs w:val="22"/>
         </w:rPr>
         <w:pict>
-          <v:shape id="Picture 7" o:spid="_x0000_i1027" type="#_x0000_t75" style="width:452.35pt;height:258.25pt">
+          <v:shape id="Picture 7" o:spid="_x0000_i1028" type="#_x0000_t75" style="width:452.45pt;height:258.35pt">
             <v:imagedata r:id="rId10" o:title="evidencija o uposlenicima i njihovom statusu"/>
           </v:shape>
         </w:pict>
@@ -8576,7 +8574,7 @@
           <w:szCs w:val="22"/>
         </w:rPr>
         <w:pict>
-          <v:shape id="Picture 8" o:spid="_x0000_i1028" type="#_x0000_t75" style="width:453.15pt;height:620.6pt">
+          <v:shape id="Picture 8" o:spid="_x0000_i1029" type="#_x0000_t75" style="width:453.2pt;height:621.2pt">
             <v:imagedata r:id="rId11" o:title="obračun i prodaja karata"/>
           </v:shape>
         </w:pict>
@@ -8638,7 +8636,7 @@
           <w:szCs w:val="22"/>
         </w:rPr>
         <w:pict>
-          <v:shape id="Picture 12" o:spid="_x0000_i1029" type="#_x0000_t75" style="width:263.75pt;height:520.45pt">
+          <v:shape id="Picture 12" o:spid="_x0000_i1030" type="#_x0000_t75" style="width:264pt;height:520.25pt">
             <v:imagedata r:id="rId12" o:title="statistika prodaje karata"/>
           </v:shape>
         </w:pict>
@@ -8734,8 +8732,316 @@
           <w:szCs w:val="22"/>
         </w:rPr>
         <w:pict>
-          <v:shape id="Picture 13" o:spid="_x0000_i1030" type="#_x0000_t75" style="width:314.6pt;height:562.7pt">
+          <v:shape id="Picture 13" o:spid="_x0000_i1031" type="#_x0000_t75" style="width:314.8pt;height:562.6pt">
             <v:imagedata r:id="rId13" o:title="unos ocjena i recenzija"/>
+          </v:shape>
+        </w:pict>
+      </w:r>
+    </w:p>
+    <w:p>
+      <w:pPr>
+        <w:rPr>
+          <w:b/>
+          <w:bCs/>
+          <w:color w:val="auto"/>
+          <w:szCs w:val="22"/>
+        </w:rPr>
+      </w:pPr>
+    </w:p>
+    <w:p>
+      <w:pPr>
+        <w:rPr>
+          <w:b/>
+          <w:bCs/>
+          <w:color w:val="auto"/>
+          <w:szCs w:val="22"/>
+        </w:rPr>
+      </w:pPr>
+    </w:p>
+    <w:p>
+      <w:pPr>
+        <w:rPr>
+          <w:b/>
+          <w:bCs/>
+          <w:color w:val="auto"/>
+          <w:szCs w:val="22"/>
+        </w:rPr>
+      </w:pPr>
+    </w:p>
+    <w:p>
+      <w:pPr>
+        <w:rPr>
+          <w:b/>
+          <w:bCs/>
+          <w:color w:val="auto"/>
+          <w:szCs w:val="22"/>
+        </w:rPr>
+      </w:pPr>
+    </w:p>
+    <w:p>
+      <w:pPr>
+        <w:rPr>
+          <w:rFonts w:ascii="Cambria" w:hAnsi="Cambria"/>
+          <w:color w:val="4F81BD"/>
+          <w:sz w:val="32"/>
+          <w:szCs w:val="22"/>
+        </w:rPr>
+      </w:pPr>
+      <w:r>
+        <w:rPr>
+          <w:rFonts w:ascii="Cambria" w:hAnsi="Cambria"/>
+          <w:color w:val="4F81BD"/>
+          <w:sz w:val="32"/>
+          <w:szCs w:val="22"/>
+        </w:rPr>
+        <w:lastRenderedPageBreak/>
+        <w:t>Dijagram klasa</w:t>
+      </w:r>
+    </w:p>
+    <w:p>
+      <w:pPr>
+        <w:rPr>
+          <w:rFonts w:ascii="Cambria" w:hAnsi="Cambria"/>
+          <w:color w:val="4F81BD"/>
+          <w:sz w:val="32"/>
+          <w:szCs w:val="22"/>
+        </w:rPr>
+      </w:pPr>
+    </w:p>
+    <w:p>
+      <w:pPr>
+        <w:rPr>
+          <w:rFonts w:ascii="Cambria" w:hAnsi="Cambria"/>
+          <w:color w:val="4F81BD"/>
+          <w:sz w:val="32"/>
+          <w:szCs w:val="22"/>
+        </w:rPr>
+      </w:pPr>
+    </w:p>
+    <w:p>
+      <w:pPr>
+        <w:rPr>
+          <w:rFonts w:ascii="Cambria" w:hAnsi="Cambria"/>
+          <w:color w:val="4F81BD"/>
+          <w:sz w:val="32"/>
+          <w:szCs w:val="22"/>
+        </w:rPr>
+      </w:pPr>
+      <w:r>
+        <w:rPr>
+          <w:rFonts w:ascii="Cambria" w:hAnsi="Cambria"/>
+          <w:color w:val="4F81BD"/>
+          <w:sz w:val="32"/>
+          <w:szCs w:val="22"/>
+        </w:rPr>
+        <w:pict>
+          <v:shape id="_x0000_i1032" type="#_x0000_t75" style="width:489.2pt;height:288.7pt">
+            <v:imagedata r:id="rId14" o:title="Dijagram Klasa2.1"/>
+          </v:shape>
+        </w:pict>
+      </w:r>
+    </w:p>
+    <w:p>
+      <w:pPr>
+        <w:rPr>
+          <w:b/>
+          <w:bCs/>
+          <w:color w:val="auto"/>
+          <w:szCs w:val="22"/>
+        </w:rPr>
+      </w:pPr>
+    </w:p>
+    <w:p>
+      <w:pPr>
+        <w:rPr>
+          <w:b/>
+          <w:bCs/>
+          <w:color w:val="auto"/>
+          <w:szCs w:val="22"/>
+        </w:rPr>
+      </w:pPr>
+    </w:p>
+    <w:p>
+      <w:pPr>
+        <w:rPr>
+          <w:b/>
+          <w:bCs/>
+          <w:color w:val="auto"/>
+          <w:szCs w:val="22"/>
+        </w:rPr>
+      </w:pPr>
+    </w:p>
+    <w:p>
+      <w:pPr>
+        <w:rPr>
+          <w:b/>
+          <w:bCs/>
+          <w:color w:val="auto"/>
+          <w:szCs w:val="22"/>
+        </w:rPr>
+      </w:pPr>
+    </w:p>
+    <w:p>
+      <w:pPr>
+        <w:rPr>
+          <w:b/>
+          <w:bCs/>
+          <w:color w:val="auto"/>
+          <w:szCs w:val="22"/>
+        </w:rPr>
+      </w:pPr>
+    </w:p>
+    <w:p>
+      <w:pPr>
+        <w:rPr>
+          <w:b/>
+          <w:bCs/>
+          <w:color w:val="auto"/>
+          <w:szCs w:val="22"/>
+        </w:rPr>
+      </w:pPr>
+    </w:p>
+    <w:p>
+      <w:pPr>
+        <w:rPr>
+          <w:b/>
+          <w:bCs/>
+          <w:color w:val="auto"/>
+          <w:szCs w:val="22"/>
+        </w:rPr>
+      </w:pPr>
+    </w:p>
+    <w:p>
+      <w:pPr>
+        <w:rPr>
+          <w:b/>
+          <w:bCs/>
+          <w:color w:val="auto"/>
+          <w:szCs w:val="22"/>
+        </w:rPr>
+      </w:pPr>
+    </w:p>
+    <w:p>
+      <w:pPr>
+        <w:rPr>
+          <w:b/>
+          <w:bCs/>
+          <w:color w:val="auto"/>
+          <w:szCs w:val="22"/>
+        </w:rPr>
+      </w:pPr>
+    </w:p>
+    <w:p>
+      <w:pPr>
+        <w:rPr>
+          <w:b/>
+          <w:bCs/>
+          <w:color w:val="auto"/>
+          <w:szCs w:val="22"/>
+        </w:rPr>
+      </w:pPr>
+    </w:p>
+    <w:p>
+      <w:pPr>
+        <w:rPr>
+          <w:b/>
+          <w:bCs/>
+          <w:color w:val="auto"/>
+          <w:szCs w:val="22"/>
+        </w:rPr>
+      </w:pPr>
+    </w:p>
+    <w:p>
+      <w:pPr>
+        <w:rPr>
+          <w:b/>
+          <w:bCs/>
+          <w:color w:val="auto"/>
+          <w:szCs w:val="22"/>
+        </w:rPr>
+      </w:pPr>
+    </w:p>
+    <w:p>
+      <w:pPr>
+        <w:rPr>
+          <w:b/>
+          <w:bCs/>
+          <w:color w:val="auto"/>
+          <w:szCs w:val="22"/>
+        </w:rPr>
+      </w:pPr>
+    </w:p>
+    <w:p>
+      <w:pPr>
+        <w:rPr>
+          <w:b/>
+          <w:bCs/>
+          <w:color w:val="auto"/>
+          <w:szCs w:val="22"/>
+        </w:rPr>
+      </w:pPr>
+      <w:bookmarkStart w:id="0" w:name="_GoBack"/>
+      <w:bookmarkEnd w:id="0"/>
+    </w:p>
+    <w:p>
+      <w:pPr>
+        <w:rPr>
+          <w:b/>
+          <w:bCs/>
+          <w:color w:val="auto"/>
+          <w:szCs w:val="22"/>
+        </w:rPr>
+      </w:pPr>
+    </w:p>
+    <w:p>
+      <w:pPr>
+        <w:rPr>
+          <w:rFonts w:ascii="Cambria" w:hAnsi="Cambria"/>
+          <w:color w:val="4F81BD"/>
+          <w:sz w:val="32"/>
+          <w:szCs w:val="22"/>
+        </w:rPr>
+      </w:pPr>
+      <w:r>
+        <w:rPr>
+          <w:rFonts w:ascii="Cambria" w:hAnsi="Cambria"/>
+          <w:color w:val="4F81BD"/>
+          <w:sz w:val="32"/>
+          <w:szCs w:val="22"/>
+        </w:rPr>
+        <w:t>Model-View-ViewModel</w:t>
+      </w:r>
+    </w:p>
+    <w:p>
+      <w:pPr>
+        <w:rPr>
+          <w:rFonts w:ascii="Cambria" w:hAnsi="Cambria"/>
+          <w:color w:val="4F81BD"/>
+          <w:sz w:val="32"/>
+          <w:szCs w:val="22"/>
+        </w:rPr>
+      </w:pPr>
+    </w:p>
+    <w:p>
+      <w:pPr>
+        <w:ind w:left="-426"/>
+        <w:rPr>
+          <w:rFonts w:ascii="Cambria" w:hAnsi="Cambria"/>
+          <w:color w:val="4F81BD"/>
+          <w:sz w:val="32"/>
+          <w:szCs w:val="22"/>
+        </w:rPr>
+      </w:pPr>
+      <w:r>
+        <w:rPr>
+          <w:rFonts w:ascii="Cambria" w:hAnsi="Cambria"/>
+          <w:color w:val="4F81BD"/>
+          <w:sz w:val="32"/>
+          <w:szCs w:val="22"/>
+        </w:rPr>
+        <w:pict>
+          <v:shape id="_x0000_i1033" type="#_x0000_t75" style="width:503.3pt;height:467.3pt">
+            <v:imagedata r:id="rId15" o:title="MVVM1.0"/>
           </v:shape>
         </w:pict>
       </w:r>

</xml_diff>

<commit_message>
Task 4 sa analizom postovanja SOLID principa
</commit_message>
<xml_diff>
--- a/KameniTeatar64.docx
+++ b/KameniTeatar64.docx
@@ -8836,7 +8836,7 @@
         </w:rPr>
         <w:pict>
           <v:shape id="_x0000_i1032" type="#_x0000_t75" style="width:489.2pt;height:288.7pt">
-            <v:imagedata r:id="rId14" o:title="Dijagram Klasa2.1"/>
+            <v:imagedata r:id="rId14" o:title="Dijagram Klasa2"/>
           </v:shape>
         </w:pict>
       </w:r>
@@ -8980,8 +8980,6 @@
           <w:szCs w:val="22"/>
         </w:rPr>
       </w:pPr>
-      <w:bookmarkStart w:id="0" w:name="_GoBack"/>
-      <w:bookmarkEnd w:id="0"/>
     </w:p>
     <w:p>
       <w:pPr>
@@ -9041,7 +9039,7 @@
         </w:rPr>
         <w:pict>
           <v:shape id="_x0000_i1033" type="#_x0000_t75" style="width:503.3pt;height:467.3pt">
-            <v:imagedata r:id="rId15" o:title="MVVM1.0"/>
+            <v:imagedata r:id="rId15" o:title="MVVM1"/>
           </v:shape>
         </w:pict>
       </w:r>
@@ -9055,6 +9053,221 @@
           <w:szCs w:val="22"/>
         </w:rPr>
       </w:pPr>
+    </w:p>
+    <w:p>
+      <w:pPr>
+        <w:rPr>
+          <w:b/>
+          <w:bCs/>
+          <w:color w:val="auto"/>
+          <w:szCs w:val="22"/>
+        </w:rPr>
+      </w:pPr>
+    </w:p>
+    <w:p>
+      <w:pPr>
+        <w:rPr>
+          <w:b/>
+          <w:bCs/>
+          <w:color w:val="auto"/>
+          <w:szCs w:val="22"/>
+        </w:rPr>
+      </w:pPr>
+    </w:p>
+    <w:p>
+      <w:pPr>
+        <w:rPr>
+          <w:b/>
+          <w:bCs/>
+          <w:color w:val="auto"/>
+          <w:szCs w:val="22"/>
+        </w:rPr>
+      </w:pPr>
+    </w:p>
+    <w:p>
+      <w:pPr>
+        <w:rPr>
+          <w:b/>
+          <w:bCs/>
+          <w:color w:val="auto"/>
+          <w:szCs w:val="22"/>
+        </w:rPr>
+      </w:pPr>
+    </w:p>
+    <w:p>
+      <w:pPr>
+        <w:rPr>
+          <w:b/>
+          <w:bCs/>
+          <w:color w:val="auto"/>
+          <w:szCs w:val="22"/>
+        </w:rPr>
+      </w:pPr>
+    </w:p>
+    <w:p/>
+    <w:p>
+      <w:pPr>
+        <w:rPr>
+          <w:rFonts w:ascii="Cambria" w:hAnsi="Cambria"/>
+          <w:color w:val="4F81BD"/>
+          <w:sz w:val="32"/>
+          <w:szCs w:val="22"/>
+        </w:rPr>
+      </w:pPr>
+      <w:r>
+        <w:rPr>
+          <w:rFonts w:ascii="Cambria" w:hAnsi="Cambria"/>
+          <w:color w:val="4F81BD"/>
+          <w:sz w:val="32"/>
+          <w:szCs w:val="22"/>
+        </w:rPr>
+        <w:t>Analiza postovanja SOLID principa</w:t>
+      </w:r>
+    </w:p>
+    <w:p/>
+    <w:p>
+      <w:pPr>
+        <w:ind w:firstLine="284"/>
+        <w:rPr>
+          <w:lang w:val="bs-Latn-BA"/>
+        </w:rPr>
+      </w:pPr>
+      <w:r>
+        <w:rPr>
+          <w:lang w:val="bs-Latn-BA"/>
+        </w:rPr>
+        <w:t xml:space="preserve">Ono sto je bitno kod dizajniranja klasa jeste da se one mogu koristiti i kasnije, pri promjeni programa kao i u nekim drugim programa. Da bismo to postigli, imamo osnovne principe koje moramo ispuniti. U nasem dijagramu klasa imamo osnovnu klasu KameniTeatar64 sa svojim atributima i metodama. Iz nje se sve ostale klase nasljedjuju, tacnije klase Osoba, Predstava i Prostorija i imamo interfejs IUposlenikDB. Interfejs IUposlenikDB nam omogucava dodavanje i oduzimanje uposlenika, kao i dodavanje i oduzimanje direktora. </w:t>
+      </w:r>
+    </w:p>
+    <w:p>
+      <w:pPr>
+        <w:ind w:firstLine="284"/>
+        <w:rPr>
+          <w:lang w:val="bs-Latn-BA"/>
+        </w:rPr>
+      </w:pPr>
+      <w:r>
+        <w:rPr>
+          <w:lang w:val="bs-Latn-BA"/>
+        </w:rPr>
+        <w:t>Naime, mi smo zamislili da bi te operacije trebali raditi samo direktor i eventualno vlasnik pozorista i da nijedna druga osoba ne bi trebala imati pristup tome, kao i to da se pri izmjeni ove klase ne mijenjaju druge klase. U ovom slucaju su ispostovani princip pojedinacne odgovornosti, otvoreno zatvoren princip,princip inverzije ovisnosti(˙osnovna klasa nam je apstraktna),</w:t>
+      </w:r>
+      <w:r>
+        <w:rPr>
+          <w:lang w:val="bs-Latn-BA"/>
+        </w:rPr>
+        <w:t xml:space="preserve"> princip izoliranja interfejsa i</w:t>
+      </w:r>
+      <w:r>
+        <w:rPr>
+          <w:lang w:val="bs-Latn-BA"/>
+        </w:rPr>
+        <w:t>z klase Osoba se nasljedjuj</w:t>
+      </w:r>
+      <w:r>
+        <w:rPr>
+          <w:lang w:val="bs-Latn-BA"/>
+        </w:rPr>
+        <w:t xml:space="preserve">e Klijent, Uposlenik i Direktor. </w:t>
+      </w:r>
+    </w:p>
+    <w:p>
+      <w:pPr>
+        <w:ind w:firstLine="284"/>
+        <w:rPr>
+          <w:lang w:val="bs-Latn-BA"/>
+        </w:rPr>
+      </w:pPr>
+      <w:r>
+        <w:rPr>
+          <w:lang w:val="bs-Latn-BA"/>
+        </w:rPr>
+        <w:t>Direktor i Uposlenik su povezani na interfejs Login; to su sve klase koje rade razlicite stvari i imaju razlicite uloge pa da bismo sprijecili nastanak “debelih” klasa ispostovali smo princip pojedinacne odgovornosti, otvoreno zatvoren princip,</w:t>
+      </w:r>
+      <w:r>
+        <w:rPr>
+          <w:lang w:val="bs-Latn-BA"/>
+        </w:rPr>
+        <w:t xml:space="preserve"> </w:t>
+      </w:r>
+      <w:r>
+        <w:rPr>
+          <w:lang w:val="bs-Latn-BA"/>
+        </w:rPr>
+        <w:t xml:space="preserve">Liskov princip zamjene, </w:t>
+      </w:r>
+      <w:r>
+        <w:rPr>
+          <w:lang w:val="bs-Latn-BA"/>
+        </w:rPr>
+        <w:t>princip inverzije ovisnosti jer je o</w:t>
+      </w:r>
+      <w:r>
+        <w:rPr>
+          <w:lang w:val="bs-Latn-BA"/>
+        </w:rPr>
+        <w:t>snovna klasa Osoba apstraktna, i</w:t>
+      </w:r>
+      <w:r>
+        <w:rPr>
+          <w:lang w:val="bs-Latn-BA"/>
+        </w:rPr>
+        <w:t xml:space="preserve">z klase uposlenik se nasljedjuju Producent i Blagajnik i imamo agregaciju s klasom Predstava. </w:t>
+      </w:r>
+    </w:p>
+    <w:p>
+      <w:pPr>
+        <w:ind w:firstLine="284"/>
+        <w:rPr>
+          <w:lang w:val="bs-Latn-BA"/>
+        </w:rPr>
+      </w:pPr>
+      <w:r>
+        <w:rPr>
+          <w:lang w:val="bs-Latn-BA"/>
+        </w:rPr>
+        <w:t>Producent i Blagajnik su klase koje imaju metode koje svaki Uposlenik ne bi trebao vidjeti, te su zbog toga naslijedjene, kako bi se ispostovao princip pojedinacne odgovornosti, otvoreno zatvoren princip,</w:t>
+      </w:r>
+      <w:r>
+        <w:rPr>
+          <w:lang w:val="bs-Latn-BA"/>
+        </w:rPr>
+        <w:t xml:space="preserve"> </w:t>
+      </w:r>
+      <w:r>
+        <w:rPr>
+          <w:lang w:val="bs-Latn-BA"/>
+        </w:rPr>
+        <w:t>Liskov princip zamjene</w:t>
+      </w:r>
+      <w:r>
+        <w:rPr>
+          <w:lang w:val="bs-Latn-BA"/>
+        </w:rPr>
+        <w:t>, princip inverzije ovisnosti. J</w:t>
+      </w:r>
+      <w:r>
+        <w:rPr>
+          <w:lang w:val="bs-Latn-BA"/>
+        </w:rPr>
+        <w:t xml:space="preserve">edino Blagajnik moze da vrsi obracun, te je to interfejs i ispostovan princip izoliranja interfejsa. </w:t>
+      </w:r>
+    </w:p>
+    <w:p>
+      <w:pPr>
+        <w:ind w:firstLine="284"/>
+        <w:rPr>
+          <w:lang w:val="bs-Latn-BA"/>
+        </w:rPr>
+      </w:pPr>
+      <w:bookmarkStart w:id="0" w:name="_GoBack"/>
+      <w:bookmarkEnd w:id="0"/>
+      <w:r>
+        <w:rPr>
+          <w:lang w:val="bs-Latn-BA"/>
+        </w:rPr>
+        <w:t>Klasa Prostorija ima klase Teatar i Sala te je tu ispostovan Liskov princip zamjene,princip inverzije ovisnosti.</w:t>
+      </w:r>
     </w:p>
     <w:sectPr>
       <w:pgSz w:w="11906" w:h="16838"/>

</xml_diff>